<commit_message>
updated after talk with jack
</commit_message>
<xml_diff>
--- a/New Idea/Dissertation Overview.docx
+++ b/New Idea/Dissertation Overview.docx
@@ -7,19 +7,29 @@
         <w:rPr>
           <w:b/>
           <w:bCs/>
+          <w:sz w:val="28"/>
+          <w:szCs w:val="28"/>
         </w:rPr>
       </w:pPr>
       <w:r>
         <w:rPr>
           <w:b/>
           <w:bCs/>
+          <w:sz w:val="28"/>
+          <w:szCs w:val="28"/>
         </w:rPr>
-        <w:t>How the changes in camera angles, editing, lighting and music can change the emotions of a scene (perhaps taken further for its impact and use as marketing tools).</w:t>
-      </w:r>
-    </w:p>
-    <w:p>
-      <w:r>
-        <w:t xml:space="preserve">For my project I will study into how each aspect can convey different emotions and then using these ideologies/theories I will produce a scene in unity which will convey a story plot, I will then rerecord multiple takes from different camera angles with different lighting before editing and adding music. </w:t>
+        <w:t>Manipulating a Narrative with Film Processes and its Implementation in Digital Marketing</w:t>
+      </w:r>
+    </w:p>
+    <w:p>
+      <w:r>
+        <w:t>For my project I will study into how each aspect can convey different emotions and then using these ideologies/theories I will produce a scene in unity which will convey a story plot</w:t>
+      </w:r>
+      <w:r>
+        <w:t>.</w:t>
+      </w:r>
+      <w:r>
+        <w:t xml:space="preserve"> I will then rerecord multiple takes from different camera angles with different lighting before editing and adding music. </w:t>
       </w:r>
     </w:p>
     <w:p>
@@ -29,12 +39,19 @@
     </w:p>
     <w:p>
       <w:r>
-        <w:t>Extension:</w:t>
-      </w:r>
-    </w:p>
-    <w:p>
-      <w:r>
-        <w:t>Using knowledge, create an advert/propaganda to show how a story can be twisted with the use of each aspect. This will showcase that everything in media shouldn’t be taken for fact but rather a beginning for self-research into topics.</w:t>
+        <w:t xml:space="preserve">Using feedback as my primary research I will </w:t>
+      </w:r>
+      <w:r>
+        <w:t xml:space="preserve">create an advert/propaganda to show how a story can be twisted with the use of each aspect. </w:t>
+      </w:r>
+      <w:r>
+        <w:t>This will also contain elements of secondary research into the field o</w:t>
+      </w:r>
+      <w:r>
+        <w:t xml:space="preserve">f </w:t>
+      </w:r>
+      <w:r>
+        <w:t>marketing.</w:t>
       </w:r>
     </w:p>
     <w:p>
@@ -42,12 +59,16 @@
         <w:rPr>
           <w:b/>
           <w:bCs/>
+          <w:sz w:val="28"/>
+          <w:szCs w:val="28"/>
         </w:rPr>
       </w:pPr>
       <w:r>
         <w:rPr>
           <w:b/>
           <w:bCs/>
+          <w:sz w:val="28"/>
+          <w:szCs w:val="28"/>
         </w:rPr>
         <w:t>Project Plan</w:t>
       </w:r>
@@ -191,8 +212,13 @@
           </w:p>
           <w:p>
             <w:r>
-              <w:t>Create scene in unity</w:t>
-            </w:r>
+              <w:t xml:space="preserve">Create scene in </w:t>
+            </w:r>
+            <w:proofErr w:type="gramStart"/>
+            <w:r>
+              <w:t>unity</w:t>
+            </w:r>
+            <w:proofErr w:type="gramEnd"/>
           </w:p>
           <w:p>
             <w:r>
@@ -260,8 +286,13 @@
           </w:tcPr>
           <w:p>
             <w:r>
-              <w:t>Edit scenes</w:t>
-            </w:r>
+              <w:t xml:space="preserve">Edit </w:t>
+            </w:r>
+            <w:proofErr w:type="gramStart"/>
+            <w:r>
+              <w:t>scenes</w:t>
+            </w:r>
+            <w:proofErr w:type="gramEnd"/>
           </w:p>
           <w:p>
             <w:r>
@@ -275,8 +306,13 @@
           </w:p>
           <w:p>
             <w:r>
-              <w:t>Submit poster</w:t>
-            </w:r>
+              <w:t xml:space="preserve">Submit </w:t>
+            </w:r>
+            <w:proofErr w:type="gramStart"/>
+            <w:r>
+              <w:t>poster</w:t>
+            </w:r>
+            <w:proofErr w:type="gramEnd"/>
           </w:p>
           <w:p>
             <w:r>
@@ -301,7 +337,7 @@
               <w:jc w:val="right"/>
             </w:pPr>
             <w:r>
-              <w:t>3</w:t>
+              <w:t>7</w:t>
             </w:r>
           </w:p>
           <w:p>
@@ -347,6 +383,11 @@
           </w:tcPr>
           <w:p>
             <w:r>
+              <w:t>Research</w:t>
+            </w:r>
+          </w:p>
+          <w:p>
+            <w:r>
               <w:t>Storyboard advert</w:t>
             </w:r>
           </w:p>
@@ -360,6 +401,14 @@
           <w:tcPr>
             <w:tcW w:w="1224" w:type="dxa"/>
           </w:tcPr>
+          <w:p>
+            <w:pPr>
+              <w:jc w:val="right"/>
+            </w:pPr>
+            <w:r>
+              <w:t>5</w:t>
+            </w:r>
+          </w:p>
           <w:p>
             <w:pPr>
               <w:jc w:val="right"/>
@@ -395,8 +444,13 @@
           </w:tcPr>
           <w:p>
             <w:r>
-              <w:t>Record and edit scene</w:t>
-            </w:r>
+              <w:t xml:space="preserve">Record and edit </w:t>
+            </w:r>
+            <w:proofErr w:type="gramStart"/>
+            <w:r>
+              <w:t>scene</w:t>
+            </w:r>
+            <w:proofErr w:type="gramEnd"/>
           </w:p>
           <w:p>
             <w:r>
@@ -405,8 +459,13 @@
           </w:p>
           <w:p>
             <w:r>
-              <w:t>Edit changes from user testing</w:t>
-            </w:r>
+              <w:t xml:space="preserve">Edit changes from user </w:t>
+            </w:r>
+            <w:proofErr w:type="gramStart"/>
+            <w:r>
+              <w:t>testing</w:t>
+            </w:r>
+            <w:proofErr w:type="gramEnd"/>
           </w:p>
           <w:p>
             <w:r>
@@ -568,12 +627,16 @@
         <w:rPr>
           <w:b/>
           <w:bCs/>
+          <w:sz w:val="28"/>
+          <w:szCs w:val="28"/>
         </w:rPr>
       </w:pPr>
       <w:r>
         <w:rPr>
           <w:b/>
           <w:bCs/>
+          <w:sz w:val="28"/>
+          <w:szCs w:val="28"/>
         </w:rPr>
         <w:t>User Testing</w:t>
       </w:r>
@@ -587,8 +650,13 @@
         </w:numPr>
       </w:pPr>
       <w:r>
-        <w:t>Focus groups</w:t>
-      </w:r>
+        <w:t xml:space="preserve">Focus </w:t>
+      </w:r>
+      <w:proofErr w:type="gramStart"/>
+      <w:r>
+        <w:t>groups</w:t>
+      </w:r>
+      <w:proofErr w:type="gramEnd"/>
     </w:p>
     <w:p>
       <w:pPr>
@@ -619,6 +687,8 @@
         <w:rPr>
           <w:b/>
           <w:bCs/>
+          <w:sz w:val="28"/>
+          <w:szCs w:val="28"/>
         </w:rPr>
       </w:pPr>
     </w:p>
@@ -627,20 +697,16 @@
         <w:rPr>
           <w:b/>
           <w:bCs/>
+          <w:sz w:val="28"/>
+          <w:szCs w:val="28"/>
         </w:rPr>
       </w:pPr>
-    </w:p>
-    <w:p>
-      <w:pPr>
+      <w:r>
         <w:rPr>
           <w:b/>
           <w:bCs/>
-        </w:rPr>
-      </w:pPr>
-      <w:r>
-        <w:rPr>
-          <w:b/>
-          <w:bCs/>
+          <w:sz w:val="28"/>
+          <w:szCs w:val="28"/>
         </w:rPr>
         <w:lastRenderedPageBreak/>
         <w:t>Deliverables</w:t>
@@ -662,12 +728,12 @@
       <w:pPr>
         <w:pStyle w:val="ListParagraph"/>
         <w:numPr>
-          <w:ilvl w:val="0"/>
+          <w:ilvl w:val="1"/>
           <w:numId w:val="2"/>
         </w:numPr>
       </w:pPr>
       <w:r>
-        <w:t>Documentation of secondary research</w:t>
+        <w:t>Transcripts and data visualisation</w:t>
       </w:r>
     </w:p>
     <w:p>
@@ -679,7 +745,7 @@
         </w:numPr>
       </w:pPr>
       <w:r>
-        <w:t>Storyboards</w:t>
+        <w:t>Documentation of secondary research</w:t>
       </w:r>
     </w:p>
     <w:p>
@@ -691,7 +757,7 @@
         </w:numPr>
       </w:pPr>
       <w:r>
-        <w:t>Unity Scene</w:t>
+        <w:t>Storyboards</w:t>
       </w:r>
     </w:p>
     <w:p>
@@ -703,7 +769,7 @@
         </w:numPr>
       </w:pPr>
       <w:r>
-        <w:t>Multiple videos to demonstrate secondary research</w:t>
+        <w:t>Unity Scene</w:t>
       </w:r>
     </w:p>
     <w:p>
@@ -715,8 +781,13 @@
         </w:numPr>
       </w:pPr>
       <w:r>
-        <w:t>Progress diary</w:t>
-      </w:r>
+        <w:t xml:space="preserve">Multiple videos to demonstrate secondary </w:t>
+      </w:r>
+      <w:proofErr w:type="gramStart"/>
+      <w:r>
+        <w:t>research</w:t>
+      </w:r>
+      <w:proofErr w:type="gramEnd"/>
     </w:p>
     <w:p>
       <w:pPr>
@@ -727,7 +798,7 @@
         </w:numPr>
       </w:pPr>
       <w:r>
-        <w:t>Final advert video</w:t>
+        <w:t>Progress diary</w:t>
       </w:r>
     </w:p>
     <w:p>
@@ -739,7 +810,7 @@
         </w:numPr>
       </w:pPr>
       <w:r>
-        <w:t>Report</w:t>
+        <w:t>Final advert video</w:t>
       </w:r>
     </w:p>
     <w:p>
@@ -751,8 +822,343 @@
         </w:numPr>
       </w:pPr>
       <w:r>
+        <w:t>Report</w:t>
+      </w:r>
+    </w:p>
+    <w:p>
+      <w:pPr>
+        <w:pStyle w:val="ListParagraph"/>
+        <w:numPr>
+          <w:ilvl w:val="0"/>
+          <w:numId w:val="2"/>
+        </w:numPr>
+      </w:pPr>
+      <w:r>
+        <w:t>Poster</w:t>
+      </w:r>
+    </w:p>
+    <w:p>
+      <w:pPr>
+        <w:pStyle w:val="ListParagraph"/>
+        <w:numPr>
+          <w:ilvl w:val="0"/>
+          <w:numId w:val="2"/>
+        </w:numPr>
+      </w:pPr>
+      <w:r>
         <w:t>Explainer video and script</w:t>
       </w:r>
+    </w:p>
+    <w:p>
+      <w:pPr>
+        <w:rPr>
+          <w:b/>
+          <w:bCs/>
+          <w:sz w:val="28"/>
+          <w:szCs w:val="28"/>
+        </w:rPr>
+      </w:pPr>
+      <w:r>
+        <w:rPr>
+          <w:b/>
+          <w:bCs/>
+          <w:sz w:val="28"/>
+          <w:szCs w:val="28"/>
+        </w:rPr>
+        <w:t>Objectives</w:t>
+      </w:r>
+    </w:p>
+    <w:p>
+      <w:pPr>
+        <w:rPr>
+          <w:b/>
+          <w:bCs/>
+        </w:rPr>
+      </w:pPr>
+      <w:r>
+        <w:rPr>
+          <w:b/>
+          <w:bCs/>
+        </w:rPr>
+        <w:t xml:space="preserve">Project Objectives: </w:t>
+      </w:r>
+    </w:p>
+    <w:p>
+      <w:pPr>
+        <w:pStyle w:val="ListParagraph"/>
+        <w:numPr>
+          <w:ilvl w:val="0"/>
+          <w:numId w:val="3"/>
+        </w:numPr>
+      </w:pPr>
+      <w:r>
+        <w:t xml:space="preserve">Showcase how media can be manipulated to display one point of </w:t>
+      </w:r>
+      <w:proofErr w:type="gramStart"/>
+      <w:r>
+        <w:t>view</w:t>
+      </w:r>
+      <w:proofErr w:type="gramEnd"/>
+    </w:p>
+    <w:p>
+      <w:pPr>
+        <w:pStyle w:val="ListParagraph"/>
+        <w:numPr>
+          <w:ilvl w:val="0"/>
+          <w:numId w:val="3"/>
+        </w:numPr>
+      </w:pPr>
+      <w:r>
+        <w:t xml:space="preserve">Collect and record data from user </w:t>
+      </w:r>
+      <w:proofErr w:type="gramStart"/>
+      <w:r>
+        <w:t>testing</w:t>
+      </w:r>
+      <w:proofErr w:type="gramEnd"/>
+    </w:p>
+    <w:p>
+      <w:pPr>
+        <w:pStyle w:val="ListParagraph"/>
+        <w:numPr>
+          <w:ilvl w:val="0"/>
+          <w:numId w:val="3"/>
+        </w:numPr>
+      </w:pPr>
+      <w:r>
+        <w:t xml:space="preserve">Create a scene in unity that was developed from a </w:t>
+      </w:r>
+      <w:proofErr w:type="gramStart"/>
+      <w:r>
+        <w:t>storyboard</w:t>
+      </w:r>
+      <w:proofErr w:type="gramEnd"/>
+    </w:p>
+    <w:p>
+      <w:pPr>
+        <w:pStyle w:val="ListParagraph"/>
+        <w:numPr>
+          <w:ilvl w:val="0"/>
+          <w:numId w:val="3"/>
+        </w:numPr>
+      </w:pPr>
+      <w:r>
+        <w:t>Drawing conclusions from research</w:t>
+      </w:r>
+    </w:p>
+    <w:p>
+      <w:pPr>
+        <w:pStyle w:val="ListParagraph"/>
+        <w:numPr>
+          <w:ilvl w:val="1"/>
+          <w:numId w:val="3"/>
+        </w:numPr>
+      </w:pPr>
+      <w:r>
+        <w:t xml:space="preserve">Create visual representations of </w:t>
+      </w:r>
+      <w:proofErr w:type="gramStart"/>
+      <w:r>
+        <w:t>data</w:t>
+      </w:r>
+      <w:proofErr w:type="gramEnd"/>
+    </w:p>
+    <w:p>
+      <w:pPr>
+        <w:pStyle w:val="ListParagraph"/>
+        <w:numPr>
+          <w:ilvl w:val="0"/>
+          <w:numId w:val="3"/>
+        </w:numPr>
+      </w:pPr>
+      <w:r>
+        <w:t xml:space="preserve">Implement ideas from the field of </w:t>
+      </w:r>
+      <w:proofErr w:type="gramStart"/>
+      <w:r>
+        <w:t>marke</w:t>
+      </w:r>
+      <w:r>
+        <w:t>ting</w:t>
+      </w:r>
+      <w:proofErr w:type="gramEnd"/>
+    </w:p>
+    <w:p>
+      <w:pPr>
+        <w:rPr>
+          <w:b/>
+          <w:bCs/>
+        </w:rPr>
+      </w:pPr>
+      <w:r>
+        <w:rPr>
+          <w:b/>
+          <w:bCs/>
+        </w:rPr>
+        <w:t>Research Objectives:</w:t>
+      </w:r>
+    </w:p>
+    <w:p>
+      <w:pPr>
+        <w:pStyle w:val="ListParagraph"/>
+        <w:numPr>
+          <w:ilvl w:val="0"/>
+          <w:numId w:val="3"/>
+        </w:numPr>
+      </w:pPr>
+      <w:r>
+        <w:t xml:space="preserve">Develop and expand knowledge of </w:t>
+      </w:r>
+      <w:proofErr w:type="gramStart"/>
+      <w:r>
+        <w:t>marketing</w:t>
+      </w:r>
+      <w:proofErr w:type="gramEnd"/>
+    </w:p>
+    <w:p>
+      <w:pPr>
+        <w:pStyle w:val="ListParagraph"/>
+        <w:numPr>
+          <w:ilvl w:val="0"/>
+          <w:numId w:val="3"/>
+        </w:numPr>
+      </w:pPr>
+      <w:r>
+        <w:t xml:space="preserve">Research into effective user testing and ways of displaying </w:t>
+      </w:r>
+      <w:proofErr w:type="gramStart"/>
+      <w:r>
+        <w:t>data</w:t>
+      </w:r>
+      <w:proofErr w:type="gramEnd"/>
+    </w:p>
+    <w:p>
+      <w:pPr>
+        <w:pStyle w:val="ListParagraph"/>
+        <w:numPr>
+          <w:ilvl w:val="0"/>
+          <w:numId w:val="3"/>
+        </w:numPr>
+      </w:pPr>
+      <w:r>
+        <w:t xml:space="preserve">Research into the impact of camera angles and lighting </w:t>
+      </w:r>
+      <w:r>
+        <w:t>on portraying emotions</w:t>
+      </w:r>
+    </w:p>
+    <w:p>
+      <w:pPr>
+        <w:pStyle w:val="ListParagraph"/>
+        <w:numPr>
+          <w:ilvl w:val="0"/>
+          <w:numId w:val="3"/>
+        </w:numPr>
+      </w:pPr>
+      <w:r>
+        <w:t xml:space="preserve">Expand knowledge on how editing and music can convey </w:t>
+      </w:r>
+      <w:proofErr w:type="gramStart"/>
+      <w:r>
+        <w:t>emotions</w:t>
+      </w:r>
+      <w:proofErr w:type="gramEnd"/>
+    </w:p>
+    <w:p>
+      <w:pPr>
+        <w:rPr>
+          <w:b/>
+          <w:bCs/>
+        </w:rPr>
+      </w:pPr>
+      <w:r>
+        <w:rPr>
+          <w:b/>
+          <w:bCs/>
+        </w:rPr>
+        <w:t>Learning Objectives:</w:t>
+      </w:r>
+    </w:p>
+    <w:p>
+      <w:pPr>
+        <w:pStyle w:val="ListParagraph"/>
+        <w:numPr>
+          <w:ilvl w:val="0"/>
+          <w:numId w:val="3"/>
+        </w:numPr>
+      </w:pPr>
+      <w:r>
+        <w:t>How to create a story in Unity</w:t>
+      </w:r>
+    </w:p>
+    <w:p>
+      <w:pPr>
+        <w:pStyle w:val="ListParagraph"/>
+        <w:numPr>
+          <w:ilvl w:val="0"/>
+          <w:numId w:val="3"/>
+        </w:numPr>
+      </w:pPr>
+      <w:r>
+        <w:t>How to perform informative user testing</w:t>
+      </w:r>
+    </w:p>
+    <w:p>
+      <w:pPr>
+        <w:pStyle w:val="ListParagraph"/>
+        <w:numPr>
+          <w:ilvl w:val="0"/>
+          <w:numId w:val="3"/>
+        </w:numPr>
+      </w:pPr>
+      <w:r>
+        <w:t xml:space="preserve">What methods of marketing can manipulate a </w:t>
+      </w:r>
+      <w:proofErr w:type="gramStart"/>
+      <w:r>
+        <w:t>story</w:t>
+      </w:r>
+      <w:proofErr w:type="gramEnd"/>
+    </w:p>
+    <w:p>
+      <w:pPr>
+        <w:pStyle w:val="ListParagraph"/>
+        <w:numPr>
+          <w:ilvl w:val="1"/>
+          <w:numId w:val="3"/>
+        </w:numPr>
+      </w:pPr>
+      <w:r>
+        <w:t xml:space="preserve">How are the use of camera angles, lighting, editing and music </w:t>
+      </w:r>
+      <w:proofErr w:type="gramStart"/>
+      <w:r>
+        <w:t>implemented</w:t>
+      </w:r>
+      <w:proofErr w:type="gramEnd"/>
+    </w:p>
+    <w:p>
+      <w:pPr>
+        <w:pStyle w:val="ListParagraph"/>
+      </w:pPr>
+    </w:p>
+    <w:p/>
+    <w:p/>
+    <w:p>
+      <w:pPr>
+        <w:rPr>
+          <w:b/>
+          <w:bCs/>
+        </w:rPr>
+      </w:pPr>
+    </w:p>
+    <w:p>
+      <w:pPr>
+        <w:rPr>
+          <w:b/>
+          <w:bCs/>
+        </w:rPr>
+      </w:pPr>
     </w:p>
     <w:sectPr>
       <w:headerReference w:type="default" r:id="rId7"/>
@@ -831,6 +1237,232 @@
 <file path=word/numbering.xml><?xml version="1.0" encoding="utf-8"?>
 <w:numbering xmlns:wpc="http://schemas.microsoft.com/office/word/2010/wordprocessingCanvas" xmlns:cx="http://schemas.microsoft.com/office/drawing/2014/chartex" xmlns:cx1="http://schemas.microsoft.com/office/drawing/2015/9/8/chartex" xmlns:cx2="http://schemas.microsoft.com/office/drawing/2015/10/21/chartex" xmlns:cx3="http://schemas.microsoft.com/office/drawing/2016/5/9/chartex" xmlns:cx4="http://schemas.microsoft.com/office/drawing/2016/5/10/chartex" xmlns:cx5="http://schemas.microsoft.com/office/drawing/2016/5/11/chartex" xmlns:cx6="http://schemas.microsoft.com/office/drawing/2016/5/12/chartex" xmlns:cx7="http://schemas.microsoft.com/office/drawing/2016/5/13/chartex" xmlns:cx8="http://schemas.microsoft.com/office/drawing/2016/5/14/chartex" xmlns:mc="http://schemas.openxmlformats.org/markup-compatibility/2006" xmlns:aink="http://schemas.microsoft.com/office/drawing/2016/ink" xmlns:am3d="http://schemas.microsoft.com/office/drawing/2017/model3d" xmlns:o="urn:schemas-microsoft-com:office:office" xmlns:oel="http://schemas.microsoft.com/office/2019/extlst" xmlns:r="http://schemas.openxmlformats.org/officeDocument/2006/relationships" xmlns:m="http://schemas.openxmlformats.org/officeDocument/2006/math" xmlns:v="urn:schemas-microsoft-com:vml" xmlns:wp14="http://schemas.microsoft.com/office/word/2010/wordprocessingDrawing" xmlns:wp="http://schemas.openxmlformats.org/drawingml/2006/wordprocessingDrawing" xmlns:w10="urn:schemas-microsoft-com:office:word" xmlns:w="http://schemas.openxmlformats.org/wordprocessingml/2006/main" xmlns:w14="http://schemas.microsoft.com/office/word/2010/wordml" xmlns:w15="http://schemas.microsoft.com/office/word/2012/wordml" xmlns:w16cex="http://schemas.microsoft.com/office/word/2018/wordml/cex" xmlns:w16cid="http://schemas.microsoft.com/office/word/2016/wordml/cid" xmlns:w16="http://schemas.microsoft.com/office/word/2018/wordml" xmlns:w16sdtdh="http://schemas.microsoft.com/office/word/2020/wordml/sdtdatahash" xmlns:w16se="http://schemas.microsoft.com/office/word/2015/wordml/symex" xmlns:wpg="http://schemas.microsoft.com/office/word/2010/wordprocessingGroup" xmlns:wpi="http://schemas.microsoft.com/office/word/2010/wordprocessingInk" xmlns:wne="http://schemas.microsoft.com/office/word/2006/wordml" xmlns:wps="http://schemas.microsoft.com/office/word/2010/wordprocessingShape" mc:Ignorable="w14 w15 w16se w16cid w16 w16cex w16sdtdh wp14">
   <w:abstractNum w:abstractNumId="0" w15:restartNumberingAfterBreak="0">
+    <w:nsid w:val="0457341A"/>
+    <w:multiLevelType w:val="hybridMultilevel"/>
+    <w:tmpl w:val="0294689C"/>
+    <w:lvl w:ilvl="0" w:tplc="08090003">
+      <w:start w:val="1"/>
+      <w:numFmt w:val="bullet"/>
+      <w:lvlText w:val="o"/>
+      <w:lvlJc w:val="left"/>
+      <w:pPr>
+        <w:ind w:left="720" w:hanging="360"/>
+      </w:pPr>
+      <w:rPr>
+        <w:rFonts w:ascii="Courier New" w:hAnsi="Courier New" w:cs="Courier New" w:hint="default"/>
+      </w:rPr>
+    </w:lvl>
+    <w:lvl w:ilvl="1" w:tplc="08090003" w:tentative="1">
+      <w:start w:val="1"/>
+      <w:numFmt w:val="bullet"/>
+      <w:lvlText w:val="o"/>
+      <w:lvlJc w:val="left"/>
+      <w:pPr>
+        <w:ind w:left="1440" w:hanging="360"/>
+      </w:pPr>
+      <w:rPr>
+        <w:rFonts w:ascii="Courier New" w:hAnsi="Courier New" w:cs="Courier New" w:hint="default"/>
+      </w:rPr>
+    </w:lvl>
+    <w:lvl w:ilvl="2" w:tplc="08090005" w:tentative="1">
+      <w:start w:val="1"/>
+      <w:numFmt w:val="bullet"/>
+      <w:lvlText w:val=""/>
+      <w:lvlJc w:val="left"/>
+      <w:pPr>
+        <w:ind w:left="2160" w:hanging="360"/>
+      </w:pPr>
+      <w:rPr>
+        <w:rFonts w:ascii="Wingdings" w:hAnsi="Wingdings" w:hint="default"/>
+      </w:rPr>
+    </w:lvl>
+    <w:lvl w:ilvl="3" w:tplc="08090001" w:tentative="1">
+      <w:start w:val="1"/>
+      <w:numFmt w:val="bullet"/>
+      <w:lvlText w:val=""/>
+      <w:lvlJc w:val="left"/>
+      <w:pPr>
+        <w:ind w:left="2880" w:hanging="360"/>
+      </w:pPr>
+      <w:rPr>
+        <w:rFonts w:ascii="Symbol" w:hAnsi="Symbol" w:hint="default"/>
+      </w:rPr>
+    </w:lvl>
+    <w:lvl w:ilvl="4" w:tplc="08090003" w:tentative="1">
+      <w:start w:val="1"/>
+      <w:numFmt w:val="bullet"/>
+      <w:lvlText w:val="o"/>
+      <w:lvlJc w:val="left"/>
+      <w:pPr>
+        <w:ind w:left="3600" w:hanging="360"/>
+      </w:pPr>
+      <w:rPr>
+        <w:rFonts w:ascii="Courier New" w:hAnsi="Courier New" w:cs="Courier New" w:hint="default"/>
+      </w:rPr>
+    </w:lvl>
+    <w:lvl w:ilvl="5" w:tplc="08090005" w:tentative="1">
+      <w:start w:val="1"/>
+      <w:numFmt w:val="bullet"/>
+      <w:lvlText w:val=""/>
+      <w:lvlJc w:val="left"/>
+      <w:pPr>
+        <w:ind w:left="4320" w:hanging="360"/>
+      </w:pPr>
+      <w:rPr>
+        <w:rFonts w:ascii="Wingdings" w:hAnsi="Wingdings" w:hint="default"/>
+      </w:rPr>
+    </w:lvl>
+    <w:lvl w:ilvl="6" w:tplc="08090001" w:tentative="1">
+      <w:start w:val="1"/>
+      <w:numFmt w:val="bullet"/>
+      <w:lvlText w:val=""/>
+      <w:lvlJc w:val="left"/>
+      <w:pPr>
+        <w:ind w:left="5040" w:hanging="360"/>
+      </w:pPr>
+      <w:rPr>
+        <w:rFonts w:ascii="Symbol" w:hAnsi="Symbol" w:hint="default"/>
+      </w:rPr>
+    </w:lvl>
+    <w:lvl w:ilvl="7" w:tplc="08090003" w:tentative="1">
+      <w:start w:val="1"/>
+      <w:numFmt w:val="bullet"/>
+      <w:lvlText w:val="o"/>
+      <w:lvlJc w:val="left"/>
+      <w:pPr>
+        <w:ind w:left="5760" w:hanging="360"/>
+      </w:pPr>
+      <w:rPr>
+        <w:rFonts w:ascii="Courier New" w:hAnsi="Courier New" w:cs="Courier New" w:hint="default"/>
+      </w:rPr>
+    </w:lvl>
+    <w:lvl w:ilvl="8" w:tplc="08090005" w:tentative="1">
+      <w:start w:val="1"/>
+      <w:numFmt w:val="bullet"/>
+      <w:lvlText w:val=""/>
+      <w:lvlJc w:val="left"/>
+      <w:pPr>
+        <w:ind w:left="6480" w:hanging="360"/>
+      </w:pPr>
+      <w:rPr>
+        <w:rFonts w:ascii="Wingdings" w:hAnsi="Wingdings" w:hint="default"/>
+      </w:rPr>
+    </w:lvl>
+  </w:abstractNum>
+  <w:abstractNum w:abstractNumId="1" w15:restartNumberingAfterBreak="0">
+    <w:nsid w:val="0831677A"/>
+    <w:multiLevelType w:val="hybridMultilevel"/>
+    <w:tmpl w:val="F34AF3CC"/>
+    <w:lvl w:ilvl="0" w:tplc="08090003">
+      <w:start w:val="1"/>
+      <w:numFmt w:val="bullet"/>
+      <w:lvlText w:val="o"/>
+      <w:lvlJc w:val="left"/>
+      <w:pPr>
+        <w:ind w:left="720" w:hanging="360"/>
+      </w:pPr>
+      <w:rPr>
+        <w:rFonts w:ascii="Courier New" w:hAnsi="Courier New" w:cs="Courier New" w:hint="default"/>
+      </w:rPr>
+    </w:lvl>
+    <w:lvl w:ilvl="1" w:tplc="08090003" w:tentative="1">
+      <w:start w:val="1"/>
+      <w:numFmt w:val="bullet"/>
+      <w:lvlText w:val="o"/>
+      <w:lvlJc w:val="left"/>
+      <w:pPr>
+        <w:ind w:left="1440" w:hanging="360"/>
+      </w:pPr>
+      <w:rPr>
+        <w:rFonts w:ascii="Courier New" w:hAnsi="Courier New" w:cs="Courier New" w:hint="default"/>
+      </w:rPr>
+    </w:lvl>
+    <w:lvl w:ilvl="2" w:tplc="08090005" w:tentative="1">
+      <w:start w:val="1"/>
+      <w:numFmt w:val="bullet"/>
+      <w:lvlText w:val=""/>
+      <w:lvlJc w:val="left"/>
+      <w:pPr>
+        <w:ind w:left="2160" w:hanging="360"/>
+      </w:pPr>
+      <w:rPr>
+        <w:rFonts w:ascii="Wingdings" w:hAnsi="Wingdings" w:hint="default"/>
+      </w:rPr>
+    </w:lvl>
+    <w:lvl w:ilvl="3" w:tplc="08090001" w:tentative="1">
+      <w:start w:val="1"/>
+      <w:numFmt w:val="bullet"/>
+      <w:lvlText w:val=""/>
+      <w:lvlJc w:val="left"/>
+      <w:pPr>
+        <w:ind w:left="2880" w:hanging="360"/>
+      </w:pPr>
+      <w:rPr>
+        <w:rFonts w:ascii="Symbol" w:hAnsi="Symbol" w:hint="default"/>
+      </w:rPr>
+    </w:lvl>
+    <w:lvl w:ilvl="4" w:tplc="08090003" w:tentative="1">
+      <w:start w:val="1"/>
+      <w:numFmt w:val="bullet"/>
+      <w:lvlText w:val="o"/>
+      <w:lvlJc w:val="left"/>
+      <w:pPr>
+        <w:ind w:left="3600" w:hanging="360"/>
+      </w:pPr>
+      <w:rPr>
+        <w:rFonts w:ascii="Courier New" w:hAnsi="Courier New" w:cs="Courier New" w:hint="default"/>
+      </w:rPr>
+    </w:lvl>
+    <w:lvl w:ilvl="5" w:tplc="08090005" w:tentative="1">
+      <w:start w:val="1"/>
+      <w:numFmt w:val="bullet"/>
+      <w:lvlText w:val=""/>
+      <w:lvlJc w:val="left"/>
+      <w:pPr>
+        <w:ind w:left="4320" w:hanging="360"/>
+      </w:pPr>
+      <w:rPr>
+        <w:rFonts w:ascii="Wingdings" w:hAnsi="Wingdings" w:hint="default"/>
+      </w:rPr>
+    </w:lvl>
+    <w:lvl w:ilvl="6" w:tplc="08090001" w:tentative="1">
+      <w:start w:val="1"/>
+      <w:numFmt w:val="bullet"/>
+      <w:lvlText w:val=""/>
+      <w:lvlJc w:val="left"/>
+      <w:pPr>
+        <w:ind w:left="5040" w:hanging="360"/>
+      </w:pPr>
+      <w:rPr>
+        <w:rFonts w:ascii="Symbol" w:hAnsi="Symbol" w:hint="default"/>
+      </w:rPr>
+    </w:lvl>
+    <w:lvl w:ilvl="7" w:tplc="08090003" w:tentative="1">
+      <w:start w:val="1"/>
+      <w:numFmt w:val="bullet"/>
+      <w:lvlText w:val="o"/>
+      <w:lvlJc w:val="left"/>
+      <w:pPr>
+        <w:ind w:left="5760" w:hanging="360"/>
+      </w:pPr>
+      <w:rPr>
+        <w:rFonts w:ascii="Courier New" w:hAnsi="Courier New" w:cs="Courier New" w:hint="default"/>
+      </w:rPr>
+    </w:lvl>
+    <w:lvl w:ilvl="8" w:tplc="08090005" w:tentative="1">
+      <w:start w:val="1"/>
+      <w:numFmt w:val="bullet"/>
+      <w:lvlText w:val=""/>
+      <w:lvlJc w:val="left"/>
+      <w:pPr>
+        <w:ind w:left="6480" w:hanging="360"/>
+      </w:pPr>
+      <w:rPr>
+        <w:rFonts w:ascii="Wingdings" w:hAnsi="Wingdings" w:hint="default"/>
+      </w:rPr>
+    </w:lvl>
+  </w:abstractNum>
+  <w:abstractNum w:abstractNumId="2" w15:restartNumberingAfterBreak="0">
     <w:nsid w:val="257B091C"/>
     <w:multiLevelType w:val="hybridMultilevel"/>
     <w:tmpl w:val="3F9E239E"/>
@@ -846,7 +1478,7 @@
         <w:rFonts w:ascii="Symbol" w:hAnsi="Symbol" w:hint="default"/>
       </w:rPr>
     </w:lvl>
-    <w:lvl w:ilvl="1" w:tplc="08090003" w:tentative="1">
+    <w:lvl w:ilvl="1" w:tplc="08090003">
       <w:start w:val="1"/>
       <w:numFmt w:val="bullet"/>
       <w:lvlText w:val="o"/>
@@ -943,7 +1575,120 @@
       </w:rPr>
     </w:lvl>
   </w:abstractNum>
-  <w:abstractNum w:abstractNumId="1" w15:restartNumberingAfterBreak="0">
+  <w:abstractNum w:abstractNumId="3" w15:restartNumberingAfterBreak="0">
+    <w:nsid w:val="3DF767E8"/>
+    <w:multiLevelType w:val="hybridMultilevel"/>
+    <w:tmpl w:val="E8325DD0"/>
+    <w:lvl w:ilvl="0" w:tplc="08090001">
+      <w:start w:val="1"/>
+      <w:numFmt w:val="bullet"/>
+      <w:lvlText w:val=""/>
+      <w:lvlJc w:val="left"/>
+      <w:pPr>
+        <w:ind w:left="720" w:hanging="360"/>
+      </w:pPr>
+      <w:rPr>
+        <w:rFonts w:ascii="Symbol" w:hAnsi="Symbol" w:hint="default"/>
+      </w:rPr>
+    </w:lvl>
+    <w:lvl w:ilvl="1" w:tplc="08090003">
+      <w:start w:val="1"/>
+      <w:numFmt w:val="bullet"/>
+      <w:lvlText w:val="o"/>
+      <w:lvlJc w:val="left"/>
+      <w:pPr>
+        <w:ind w:left="1440" w:hanging="360"/>
+      </w:pPr>
+      <w:rPr>
+        <w:rFonts w:ascii="Courier New" w:hAnsi="Courier New" w:cs="Courier New" w:hint="default"/>
+      </w:rPr>
+    </w:lvl>
+    <w:lvl w:ilvl="2" w:tplc="08090005" w:tentative="1">
+      <w:start w:val="1"/>
+      <w:numFmt w:val="bullet"/>
+      <w:lvlText w:val=""/>
+      <w:lvlJc w:val="left"/>
+      <w:pPr>
+        <w:ind w:left="2160" w:hanging="360"/>
+      </w:pPr>
+      <w:rPr>
+        <w:rFonts w:ascii="Wingdings" w:hAnsi="Wingdings" w:hint="default"/>
+      </w:rPr>
+    </w:lvl>
+    <w:lvl w:ilvl="3" w:tplc="08090001" w:tentative="1">
+      <w:start w:val="1"/>
+      <w:numFmt w:val="bullet"/>
+      <w:lvlText w:val=""/>
+      <w:lvlJc w:val="left"/>
+      <w:pPr>
+        <w:ind w:left="2880" w:hanging="360"/>
+      </w:pPr>
+      <w:rPr>
+        <w:rFonts w:ascii="Symbol" w:hAnsi="Symbol" w:hint="default"/>
+      </w:rPr>
+    </w:lvl>
+    <w:lvl w:ilvl="4" w:tplc="08090003" w:tentative="1">
+      <w:start w:val="1"/>
+      <w:numFmt w:val="bullet"/>
+      <w:lvlText w:val="o"/>
+      <w:lvlJc w:val="left"/>
+      <w:pPr>
+        <w:ind w:left="3600" w:hanging="360"/>
+      </w:pPr>
+      <w:rPr>
+        <w:rFonts w:ascii="Courier New" w:hAnsi="Courier New" w:cs="Courier New" w:hint="default"/>
+      </w:rPr>
+    </w:lvl>
+    <w:lvl w:ilvl="5" w:tplc="08090005" w:tentative="1">
+      <w:start w:val="1"/>
+      <w:numFmt w:val="bullet"/>
+      <w:lvlText w:val=""/>
+      <w:lvlJc w:val="left"/>
+      <w:pPr>
+        <w:ind w:left="4320" w:hanging="360"/>
+      </w:pPr>
+      <w:rPr>
+        <w:rFonts w:ascii="Wingdings" w:hAnsi="Wingdings" w:hint="default"/>
+      </w:rPr>
+    </w:lvl>
+    <w:lvl w:ilvl="6" w:tplc="08090001" w:tentative="1">
+      <w:start w:val="1"/>
+      <w:numFmt w:val="bullet"/>
+      <w:lvlText w:val=""/>
+      <w:lvlJc w:val="left"/>
+      <w:pPr>
+        <w:ind w:left="5040" w:hanging="360"/>
+      </w:pPr>
+      <w:rPr>
+        <w:rFonts w:ascii="Symbol" w:hAnsi="Symbol" w:hint="default"/>
+      </w:rPr>
+    </w:lvl>
+    <w:lvl w:ilvl="7" w:tplc="08090003" w:tentative="1">
+      <w:start w:val="1"/>
+      <w:numFmt w:val="bullet"/>
+      <w:lvlText w:val="o"/>
+      <w:lvlJc w:val="left"/>
+      <w:pPr>
+        <w:ind w:left="5760" w:hanging="360"/>
+      </w:pPr>
+      <w:rPr>
+        <w:rFonts w:ascii="Courier New" w:hAnsi="Courier New" w:cs="Courier New" w:hint="default"/>
+      </w:rPr>
+    </w:lvl>
+    <w:lvl w:ilvl="8" w:tplc="08090005" w:tentative="1">
+      <w:start w:val="1"/>
+      <w:numFmt w:val="bullet"/>
+      <w:lvlText w:val=""/>
+      <w:lvlJc w:val="left"/>
+      <w:pPr>
+        <w:ind w:left="6480" w:hanging="360"/>
+      </w:pPr>
+      <w:rPr>
+        <w:rFonts w:ascii="Wingdings" w:hAnsi="Wingdings" w:hint="default"/>
+      </w:rPr>
+    </w:lvl>
+  </w:abstractNum>
+  <w:abstractNum w:abstractNumId="4" w15:restartNumberingAfterBreak="0">
     <w:nsid w:val="4F5526DA"/>
     <w:multiLevelType w:val="hybridMultilevel"/>
     <w:tmpl w:val="49EAE4C4"/>
@@ -1056,10 +1801,251 @@
       </w:rPr>
     </w:lvl>
   </w:abstractNum>
+  <w:abstractNum w:abstractNumId="5" w15:restartNumberingAfterBreak="0">
+    <w:nsid w:val="4FBF264E"/>
+    <w:multiLevelType w:val="hybridMultilevel"/>
+    <w:tmpl w:val="81006E42"/>
+    <w:lvl w:ilvl="0" w:tplc="08090003">
+      <w:start w:val="1"/>
+      <w:numFmt w:val="bullet"/>
+      <w:lvlText w:val="o"/>
+      <w:lvlJc w:val="left"/>
+      <w:pPr>
+        <w:ind w:left="720" w:hanging="360"/>
+      </w:pPr>
+      <w:rPr>
+        <w:rFonts w:ascii="Courier New" w:hAnsi="Courier New" w:cs="Courier New" w:hint="default"/>
+      </w:rPr>
+    </w:lvl>
+    <w:lvl w:ilvl="1" w:tplc="08090003" w:tentative="1">
+      <w:start w:val="1"/>
+      <w:numFmt w:val="bullet"/>
+      <w:lvlText w:val="o"/>
+      <w:lvlJc w:val="left"/>
+      <w:pPr>
+        <w:ind w:left="1440" w:hanging="360"/>
+      </w:pPr>
+      <w:rPr>
+        <w:rFonts w:ascii="Courier New" w:hAnsi="Courier New" w:cs="Courier New" w:hint="default"/>
+      </w:rPr>
+    </w:lvl>
+    <w:lvl w:ilvl="2" w:tplc="08090005" w:tentative="1">
+      <w:start w:val="1"/>
+      <w:numFmt w:val="bullet"/>
+      <w:lvlText w:val=""/>
+      <w:lvlJc w:val="left"/>
+      <w:pPr>
+        <w:ind w:left="2160" w:hanging="360"/>
+      </w:pPr>
+      <w:rPr>
+        <w:rFonts w:ascii="Wingdings" w:hAnsi="Wingdings" w:hint="default"/>
+      </w:rPr>
+    </w:lvl>
+    <w:lvl w:ilvl="3" w:tplc="08090001" w:tentative="1">
+      <w:start w:val="1"/>
+      <w:numFmt w:val="bullet"/>
+      <w:lvlText w:val=""/>
+      <w:lvlJc w:val="left"/>
+      <w:pPr>
+        <w:ind w:left="2880" w:hanging="360"/>
+      </w:pPr>
+      <w:rPr>
+        <w:rFonts w:ascii="Symbol" w:hAnsi="Symbol" w:hint="default"/>
+      </w:rPr>
+    </w:lvl>
+    <w:lvl w:ilvl="4" w:tplc="08090003" w:tentative="1">
+      <w:start w:val="1"/>
+      <w:numFmt w:val="bullet"/>
+      <w:lvlText w:val="o"/>
+      <w:lvlJc w:val="left"/>
+      <w:pPr>
+        <w:ind w:left="3600" w:hanging="360"/>
+      </w:pPr>
+      <w:rPr>
+        <w:rFonts w:ascii="Courier New" w:hAnsi="Courier New" w:cs="Courier New" w:hint="default"/>
+      </w:rPr>
+    </w:lvl>
+    <w:lvl w:ilvl="5" w:tplc="08090005" w:tentative="1">
+      <w:start w:val="1"/>
+      <w:numFmt w:val="bullet"/>
+      <w:lvlText w:val=""/>
+      <w:lvlJc w:val="left"/>
+      <w:pPr>
+        <w:ind w:left="4320" w:hanging="360"/>
+      </w:pPr>
+      <w:rPr>
+        <w:rFonts w:ascii="Wingdings" w:hAnsi="Wingdings" w:hint="default"/>
+      </w:rPr>
+    </w:lvl>
+    <w:lvl w:ilvl="6" w:tplc="08090001" w:tentative="1">
+      <w:start w:val="1"/>
+      <w:numFmt w:val="bullet"/>
+      <w:lvlText w:val=""/>
+      <w:lvlJc w:val="left"/>
+      <w:pPr>
+        <w:ind w:left="5040" w:hanging="360"/>
+      </w:pPr>
+      <w:rPr>
+        <w:rFonts w:ascii="Symbol" w:hAnsi="Symbol" w:hint="default"/>
+      </w:rPr>
+    </w:lvl>
+    <w:lvl w:ilvl="7" w:tplc="08090003" w:tentative="1">
+      <w:start w:val="1"/>
+      <w:numFmt w:val="bullet"/>
+      <w:lvlText w:val="o"/>
+      <w:lvlJc w:val="left"/>
+      <w:pPr>
+        <w:ind w:left="5760" w:hanging="360"/>
+      </w:pPr>
+      <w:rPr>
+        <w:rFonts w:ascii="Courier New" w:hAnsi="Courier New" w:cs="Courier New" w:hint="default"/>
+      </w:rPr>
+    </w:lvl>
+    <w:lvl w:ilvl="8" w:tplc="08090005" w:tentative="1">
+      <w:start w:val="1"/>
+      <w:numFmt w:val="bullet"/>
+      <w:lvlText w:val=""/>
+      <w:lvlJc w:val="left"/>
+      <w:pPr>
+        <w:ind w:left="6480" w:hanging="360"/>
+      </w:pPr>
+      <w:rPr>
+        <w:rFonts w:ascii="Wingdings" w:hAnsi="Wingdings" w:hint="default"/>
+      </w:rPr>
+    </w:lvl>
+  </w:abstractNum>
+  <w:abstractNum w:abstractNumId="6" w15:restartNumberingAfterBreak="0">
+    <w:nsid w:val="66FA60D7"/>
+    <w:multiLevelType w:val="hybridMultilevel"/>
+    <w:tmpl w:val="AB4E7344"/>
+    <w:lvl w:ilvl="0" w:tplc="08090003">
+      <w:start w:val="1"/>
+      <w:numFmt w:val="bullet"/>
+      <w:lvlText w:val="o"/>
+      <w:lvlJc w:val="left"/>
+      <w:pPr>
+        <w:ind w:left="720" w:hanging="360"/>
+      </w:pPr>
+      <w:rPr>
+        <w:rFonts w:ascii="Courier New" w:hAnsi="Courier New" w:cs="Courier New" w:hint="default"/>
+      </w:rPr>
+    </w:lvl>
+    <w:lvl w:ilvl="1" w:tplc="08090003" w:tentative="1">
+      <w:start w:val="1"/>
+      <w:numFmt w:val="bullet"/>
+      <w:lvlText w:val="o"/>
+      <w:lvlJc w:val="left"/>
+      <w:pPr>
+        <w:ind w:left="1440" w:hanging="360"/>
+      </w:pPr>
+      <w:rPr>
+        <w:rFonts w:ascii="Courier New" w:hAnsi="Courier New" w:cs="Courier New" w:hint="default"/>
+      </w:rPr>
+    </w:lvl>
+    <w:lvl w:ilvl="2" w:tplc="08090005" w:tentative="1">
+      <w:start w:val="1"/>
+      <w:numFmt w:val="bullet"/>
+      <w:lvlText w:val=""/>
+      <w:lvlJc w:val="left"/>
+      <w:pPr>
+        <w:ind w:left="2160" w:hanging="360"/>
+      </w:pPr>
+      <w:rPr>
+        <w:rFonts w:ascii="Wingdings" w:hAnsi="Wingdings" w:hint="default"/>
+      </w:rPr>
+    </w:lvl>
+    <w:lvl w:ilvl="3" w:tplc="08090001" w:tentative="1">
+      <w:start w:val="1"/>
+      <w:numFmt w:val="bullet"/>
+      <w:lvlText w:val=""/>
+      <w:lvlJc w:val="left"/>
+      <w:pPr>
+        <w:ind w:left="2880" w:hanging="360"/>
+      </w:pPr>
+      <w:rPr>
+        <w:rFonts w:ascii="Symbol" w:hAnsi="Symbol" w:hint="default"/>
+      </w:rPr>
+    </w:lvl>
+    <w:lvl w:ilvl="4" w:tplc="08090003" w:tentative="1">
+      <w:start w:val="1"/>
+      <w:numFmt w:val="bullet"/>
+      <w:lvlText w:val="o"/>
+      <w:lvlJc w:val="left"/>
+      <w:pPr>
+        <w:ind w:left="3600" w:hanging="360"/>
+      </w:pPr>
+      <w:rPr>
+        <w:rFonts w:ascii="Courier New" w:hAnsi="Courier New" w:cs="Courier New" w:hint="default"/>
+      </w:rPr>
+    </w:lvl>
+    <w:lvl w:ilvl="5" w:tplc="08090005" w:tentative="1">
+      <w:start w:val="1"/>
+      <w:numFmt w:val="bullet"/>
+      <w:lvlText w:val=""/>
+      <w:lvlJc w:val="left"/>
+      <w:pPr>
+        <w:ind w:left="4320" w:hanging="360"/>
+      </w:pPr>
+      <w:rPr>
+        <w:rFonts w:ascii="Wingdings" w:hAnsi="Wingdings" w:hint="default"/>
+      </w:rPr>
+    </w:lvl>
+    <w:lvl w:ilvl="6" w:tplc="08090001" w:tentative="1">
+      <w:start w:val="1"/>
+      <w:numFmt w:val="bullet"/>
+      <w:lvlText w:val=""/>
+      <w:lvlJc w:val="left"/>
+      <w:pPr>
+        <w:ind w:left="5040" w:hanging="360"/>
+      </w:pPr>
+      <w:rPr>
+        <w:rFonts w:ascii="Symbol" w:hAnsi="Symbol" w:hint="default"/>
+      </w:rPr>
+    </w:lvl>
+    <w:lvl w:ilvl="7" w:tplc="08090003" w:tentative="1">
+      <w:start w:val="1"/>
+      <w:numFmt w:val="bullet"/>
+      <w:lvlText w:val="o"/>
+      <w:lvlJc w:val="left"/>
+      <w:pPr>
+        <w:ind w:left="5760" w:hanging="360"/>
+      </w:pPr>
+      <w:rPr>
+        <w:rFonts w:ascii="Courier New" w:hAnsi="Courier New" w:cs="Courier New" w:hint="default"/>
+      </w:rPr>
+    </w:lvl>
+    <w:lvl w:ilvl="8" w:tplc="08090005" w:tentative="1">
+      <w:start w:val="1"/>
+      <w:numFmt w:val="bullet"/>
+      <w:lvlText w:val=""/>
+      <w:lvlJc w:val="left"/>
+      <w:pPr>
+        <w:ind w:left="6480" w:hanging="360"/>
+      </w:pPr>
+      <w:rPr>
+        <w:rFonts w:ascii="Wingdings" w:hAnsi="Wingdings" w:hint="default"/>
+      </w:rPr>
+    </w:lvl>
+  </w:abstractNum>
   <w:num w:numId="1" w16cid:durableId="1620796150">
+    <w:abstractNumId w:val="4"/>
+  </w:num>
+  <w:num w:numId="2" w16cid:durableId="250547955">
+    <w:abstractNumId w:val="2"/>
+  </w:num>
+  <w:num w:numId="3" w16cid:durableId="1000623830">
+    <w:abstractNumId w:val="3"/>
+  </w:num>
+  <w:num w:numId="4" w16cid:durableId="221215502">
     <w:abstractNumId w:val="1"/>
   </w:num>
-  <w:num w:numId="2" w16cid:durableId="250547955">
+  <w:num w:numId="5" w16cid:durableId="1279872193">
+    <w:abstractNumId w:val="5"/>
+  </w:num>
+  <w:num w:numId="6" w16cid:durableId="1192453239">
+    <w:abstractNumId w:val="6"/>
+  </w:num>
+  <w:num w:numId="7" w16cid:durableId="1127552931">
     <w:abstractNumId w:val="0"/>
   </w:num>
 </w:numbering>

</xml_diff>